<commit_message>
Add topic about running a custom app with Docker
</commit_message>
<xml_diff>
--- a/Play-with-Docker-for-Devs.docx
+++ b/Play-with-Docker-for-Devs.docx
@@ -160,6 +160,70 @@
         <w:rPr>
           <w:lang w:val="pt-BR"/>
         </w:rPr>
+        <w:t>Link</w:t>
+      </w:r>
+    </w:p>
+    <w:p>
+      <w:pPr>
+        <w:rPr>
+          <w:lang w:val="pt-BR"/>
+        </w:rPr>
+      </w:pPr>
+      <w:r>
+        <w:rPr>
+          <w:lang w:val="pt-BR"/>
+        </w:rPr>
+        <w:fldChar w:fldCharType="begin"/>
+      </w:r>
+      <w:r>
+        <w:rPr>
+          <w:lang w:val="pt-BR"/>
+        </w:rPr>
+        <w:instrText xml:space="preserve"> HYPERLINK "</w:instrText>
+      </w:r>
+      <w:r>
+        <w:rPr>
+          <w:lang w:val="pt-BR"/>
+        </w:rPr>
+        <w:instrText>https://training.play-with-docker.com/beginner-linux/</w:instrText>
+      </w:r>
+      <w:r>
+        <w:rPr>
+          <w:lang w:val="pt-BR"/>
+        </w:rPr>
+        <w:instrText xml:space="preserve">" </w:instrText>
+      </w:r>
+      <w:r>
+        <w:rPr>
+          <w:lang w:val="pt-BR"/>
+        </w:rPr>
+        <w:fldChar w:fldCharType="separate"/>
+      </w:r>
+      <w:r>
+        <w:rPr>
+          <w:rStyle w:val="Hyperlink"/>
+          <w:lang w:val="pt-BR"/>
+        </w:rPr>
+        <w:t>https://training.play-with-docker.com/beginner-linux/</w:t>
+      </w:r>
+      <w:r>
+        <w:rPr>
+          <w:lang w:val="pt-BR"/>
+        </w:rPr>
+        <w:fldChar w:fldCharType="end"/>
+      </w:r>
+    </w:p>
+    <w:p>
+      <w:pPr>
+        <w:pStyle w:val="Heading2"/>
+        <w:rPr>
+          <w:lang w:val="pt-BR"/>
+        </w:rPr>
+      </w:pPr>
+      <w:r>
+        <w:rPr>
+          <w:lang w:val="pt-BR"/>
+        </w:rPr>
         <w:t>Pré</w:t>
       </w:r>
       <w:r>
@@ -226,7 +290,37 @@
         <w:rPr>
           <w:lang w:val="en-US"/>
         </w:rPr>
-        <w:t xml:space="preserve"> clone https://github.com/dockersamples/linux_tweet_app</w:t>
+        <w:t xml:space="preserve"> clone </w:t>
+      </w:r>
+      <w:hyperlink r:id="rId10" w:history="1">
+        <w:r>
+          <w:rPr>
+            <w:rStyle w:val="Hyperlink"/>
+            <w:lang w:val="en-US"/>
+          </w:rPr>
+          <w:t>https://github.com/dockersamples/linux_tweet_app</w:t>
+        </w:r>
+      </w:hyperlink>
+    </w:p>
+    <w:p>
+      <w:pPr>
+        <w:pStyle w:val="Heading1"/>
+      </w:pPr>
+      <w:proofErr w:type="spellStart"/>
+      <w:r>
+        <w:t>Executando</w:t>
+      </w:r>
+      <w:proofErr w:type="spellEnd"/>
+      <w:r>
+        <w:t xml:space="preserve"> </w:t>
+      </w:r>
+      <w:proofErr w:type="spellStart"/>
+      <w:r>
+        <w:t>alguns</w:t>
+      </w:r>
+      <w:proofErr w:type="spellEnd"/>
+      <w:r>
+        <w:t xml:space="preserve"> containers simples</w:t>
       </w:r>
     </w:p>
     <w:p>
@@ -328,6 +422,7 @@
         <w:rPr>
           <w:lang w:val="pt-BR"/>
         </w:rPr>
+        <w:lastRenderedPageBreak/>
         <w:tab/>
         <w:t>Containers que executam uma única tarefa podem ser úteis para criar images que executam scripts para fazer configurações de algo. Qualquer pessoa poderá configurar o ambiente sem necessitar do próprio script</w:t>
       </w:r>
@@ -420,7 +515,6 @@
         <w:rPr>
           <w:lang w:val="pt-BR"/>
         </w:rPr>
-        <w:lastRenderedPageBreak/>
         <w:tab/>
         <w:t>Acesso ao shell do Ubuntu:</w:t>
       </w:r>
@@ -886,6 +980,7 @@
         <w:rPr>
           <w:lang w:val="pt-BR"/>
         </w:rPr>
+        <w:lastRenderedPageBreak/>
         <w:t>Não é recomendado utilizar o commit, ainda que tenha o mesmo resultado.</w:t>
       </w:r>
     </w:p>
@@ -1001,7 +1096,6 @@
         <w:rPr>
           <w:lang w:val="pt-BR"/>
         </w:rPr>
-        <w:lastRenderedPageBreak/>
         <w:t>Detach: executa o container em segundo plano</w:t>
       </w:r>
     </w:p>
@@ -1098,7 +1192,19 @@
         <w:rPr>
           <w:lang w:val="pt-BR"/>
         </w:rPr>
-        <w:t>Logs mostra os registros do container MySQL.</w:t>
+        <w:t>Logs</w:t>
+      </w:r>
+      <w:r>
+        <w:rPr>
+          <w:lang w:val="pt-BR"/>
+        </w:rPr>
+        <w:t>:</w:t>
+      </w:r>
+      <w:r>
+        <w:rPr>
+          <w:lang w:val="pt-BR"/>
+        </w:rPr>
+        <w:t xml:space="preserve"> mostra os registros do container MySQL.</w:t>
       </w:r>
     </w:p>
     <w:p>
@@ -1134,7 +1240,19 @@
         <w:rPr>
           <w:lang w:val="pt-BR"/>
         </w:rPr>
-        <w:t>Top mostra os processos executando dentro do container.</w:t>
+        <w:t>Top</w:t>
+      </w:r>
+      <w:r>
+        <w:rPr>
+          <w:lang w:val="pt-BR"/>
+        </w:rPr>
+        <w:t>:</w:t>
+      </w:r>
+      <w:r>
+        <w:rPr>
+          <w:lang w:val="pt-BR"/>
+        </w:rPr>
+        <w:t xml:space="preserve"> mostra os processos executando dentro do container.</w:t>
       </w:r>
     </w:p>
     <w:p>
@@ -1156,26 +1274,1094 @@
           <w:lang w:val="pt-BR"/>
         </w:rPr>
         <w:tab/>
-        <w:t>Embora o MySQL esteja executando, ele está isolado dentro do container. Porque nenhuma porta foi publicada ao host (?) . Nenhum tráfego pode alcançar os containers a não ser que existam portas explicitamente pú</w:t>
-      </w:r>
-      <w:bookmarkStart w:id="1" w:name="_GoBack"/>
-      <w:bookmarkEnd w:id="1"/>
-      <w:r>
-        <w:rPr>
-          <w:lang w:val="pt-BR"/>
-        </w:rPr>
-        <w:t>blicas.</w:t>
-      </w:r>
-    </w:p>
-    <w:p>
-      <w:pPr>
-        <w:rPr>
-          <w:lang w:val="pt-BR"/>
-        </w:rPr>
-      </w:pPr>
+        <w:t xml:space="preserve">Embora o MySQL esteja executando, ele está isolado dentro do container. Porque nenhuma porta foi publicada ao host </w:t>
+      </w:r>
+      <w:commentRangeStart w:id="1"/>
+      <w:r>
+        <w:rPr>
+          <w:lang w:val="pt-BR"/>
+        </w:rPr>
+        <w:t>(?)</w:t>
+      </w:r>
+      <w:commentRangeEnd w:id="1"/>
+      <w:r>
+        <w:rPr>
+          <w:rStyle w:val="CommentReference"/>
+        </w:rPr>
+        <w:commentReference w:id="1"/>
+      </w:r>
+      <w:r>
+        <w:rPr>
+          <w:lang w:val="pt-BR"/>
+        </w:rPr>
+        <w:t xml:space="preserve"> . Nenhum tráfego pode alcançar os containers a não ser que existam portas explicitamente públicas.</w:t>
+      </w:r>
+    </w:p>
+    <w:p>
+      <w:pPr>
+        <w:rPr>
+          <w:lang w:val="pt-BR"/>
+        </w:rPr>
+      </w:pPr>
+      <w:r>
+        <w:rPr>
+          <w:lang w:val="pt-BR"/>
+        </w:rPr>
+        <w:tab/>
+      </w:r>
+      <w:r>
+        <w:rPr>
+          <w:lang w:val="pt-BR"/>
+        </w:rPr>
+        <w:t>Executando comando dentro do container:</w:t>
+      </w:r>
+    </w:p>
+    <w:p>
+      <w:pPr>
+        <w:pStyle w:val="Code"/>
+        <w:jc w:val="left"/>
+        <w:rPr>
+          <w:lang w:val="en-US"/>
+        </w:rPr>
+      </w:pPr>
+      <w:proofErr w:type="spellStart"/>
+      <w:proofErr w:type="gramStart"/>
+      <w:r>
+        <w:rPr>
+          <w:lang w:val="en-US"/>
+        </w:rPr>
+        <w:t>docker</w:t>
+      </w:r>
+      <w:proofErr w:type="spellEnd"/>
+      <w:proofErr w:type="gramEnd"/>
+      <w:r>
+        <w:rPr>
+          <w:lang w:val="en-US"/>
+        </w:rPr>
+        <w:t xml:space="preserve"> container exec –it </w:t>
+      </w:r>
+      <w:proofErr w:type="spellStart"/>
+      <w:r>
+        <w:rPr>
+          <w:lang w:val="en-US"/>
+        </w:rPr>
+        <w:t>mydb</w:t>
+      </w:r>
+      <w:proofErr w:type="spellEnd"/>
+      <w:r>
+        <w:rPr>
+          <w:lang w:val="en-US"/>
+        </w:rPr>
+        <w:t xml:space="preserve"> </w:t>
+      </w:r>
+      <w:proofErr w:type="spellStart"/>
+      <w:r>
+        <w:rPr>
+          <w:lang w:val="en-US"/>
+        </w:rPr>
+        <w:t>mysql</w:t>
+      </w:r>
+      <w:proofErr w:type="spellEnd"/>
+      <w:r>
+        <w:rPr>
+          <w:lang w:val="en-US"/>
+        </w:rPr>
+        <w:t xml:space="preserve"> --user=root --password=$MYSQL_ROOT_PASSWORD </w:t>
+      </w:r>
+      <w:r>
+        <w:rPr>
+          <w:lang w:val="en-US"/>
+        </w:rPr>
+        <w:t>--</w:t>
+      </w:r>
+      <w:r>
+        <w:rPr>
+          <w:lang w:val="en-US"/>
+        </w:rPr>
+        <w:t>version</w:t>
+      </w:r>
+    </w:p>
+    <w:p>
+      <w:pPr>
+        <w:rPr>
+          <w:lang w:val="pt-BR"/>
+        </w:rPr>
+      </w:pPr>
+      <w:r>
+        <w:tab/>
+      </w:r>
+      <w:r>
+        <w:rPr>
+          <w:lang w:val="pt-BR"/>
+        </w:rPr>
+        <w:t>O comando exibe, por meio do exec, a vers</w:t>
+      </w:r>
+      <w:r>
+        <w:rPr>
+          <w:lang w:val="pt-BR"/>
+        </w:rPr>
+        <w:t>ão do MySQL.</w:t>
+      </w:r>
+    </w:p>
+    <w:p>
+      <w:pPr>
+        <w:rPr>
+          <w:lang w:val="pt-BR"/>
+        </w:rPr>
+      </w:pPr>
+      <w:r>
+        <w:rPr>
+          <w:lang w:val="pt-BR"/>
+        </w:rPr>
+        <w:t>´</w:t>
+      </w:r>
+      <w:r>
+        <w:rPr>
+          <w:lang w:val="pt-BR"/>
+        </w:rPr>
+        <w:tab/>
+        <w:t>É possível conectar um novo shell por meio do exec:</w:t>
+      </w:r>
+    </w:p>
+    <w:p>
+      <w:pPr>
+        <w:pStyle w:val="Code"/>
+        <w:rPr>
+          <w:lang w:val="en-US"/>
+        </w:rPr>
+      </w:pPr>
+      <w:proofErr w:type="spellStart"/>
+      <w:proofErr w:type="gramStart"/>
+      <w:r>
+        <w:rPr>
+          <w:lang w:val="en-US"/>
+        </w:rPr>
+        <w:t>docker</w:t>
+      </w:r>
+      <w:proofErr w:type="spellEnd"/>
+      <w:proofErr w:type="gramEnd"/>
+      <w:r>
+        <w:rPr>
+          <w:lang w:val="en-US"/>
+        </w:rPr>
+        <w:t xml:space="preserve"> container exec –it </w:t>
+      </w:r>
+      <w:proofErr w:type="spellStart"/>
+      <w:r>
+        <w:rPr>
+          <w:lang w:val="en-US"/>
+        </w:rPr>
+        <w:t>mydb</w:t>
+      </w:r>
+      <w:proofErr w:type="spellEnd"/>
+      <w:r>
+        <w:rPr>
+          <w:lang w:val="en-US"/>
+        </w:rPr>
+        <w:t xml:space="preserve"> </w:t>
+      </w:r>
+      <w:proofErr w:type="spellStart"/>
+      <w:r>
+        <w:rPr>
+          <w:lang w:val="en-US"/>
+        </w:rPr>
+        <w:t>sh</w:t>
+      </w:r>
+      <w:proofErr w:type="spellEnd"/>
+    </w:p>
+    <w:p>
+      <w:pPr>
+        <w:rPr>
+          <w:lang w:val="pt-BR"/>
+        </w:rPr>
+      </w:pPr>
+      <w:r>
+        <w:tab/>
+      </w:r>
+      <w:r>
+        <w:rPr>
+          <w:lang w:val="pt-BR"/>
+        </w:rPr>
+        <w:t>Para executar o mesmo comando para verificar a ver</w:t>
+      </w:r>
+      <w:r>
+        <w:rPr>
+          <w:lang w:val="pt-BR"/>
+        </w:rPr>
+        <w:t>são:</w:t>
+      </w:r>
+    </w:p>
+    <w:p>
+      <w:pPr>
+        <w:pStyle w:val="Code"/>
+        <w:jc w:val="left"/>
+        <w:rPr>
+          <w:lang w:val="en-US"/>
+        </w:rPr>
+      </w:pPr>
+      <w:proofErr w:type="spellStart"/>
+      <w:proofErr w:type="gramStart"/>
+      <w:r>
+        <w:rPr>
+          <w:lang w:val="en-US"/>
+        </w:rPr>
+        <w:t>mysql</w:t>
+      </w:r>
+      <w:proofErr w:type="spellEnd"/>
+      <w:proofErr w:type="gramEnd"/>
+      <w:r>
+        <w:rPr>
+          <w:lang w:val="en-US"/>
+        </w:rPr>
+        <w:t xml:space="preserve"> --user=root --password=$MYSQL_ROOT_PASSWORD </w:t>
+      </w:r>
+      <w:r>
+        <w:rPr>
+          <w:lang w:val="en-US"/>
+        </w:rPr>
+        <w:t>--</w:t>
+      </w:r>
+      <w:r>
+        <w:rPr>
+          <w:lang w:val="en-US"/>
+        </w:rPr>
+        <w:t>version</w:t>
+      </w:r>
+    </w:p>
+    <w:p>
+      <w:pPr>
+        <w:rPr>
+          <w:lang w:val="pt-BR"/>
+        </w:rPr>
+      </w:pPr>
+      <w:r>
+        <w:tab/>
+      </w:r>
+      <w:r>
+        <w:rPr>
+          <w:lang w:val="pt-BR"/>
+        </w:rPr>
+        <w:t>O comando imprime o mesmo texto, por</w:t>
+      </w:r>
+      <w:r>
+        <w:rPr>
+          <w:lang w:val="pt-BR"/>
+        </w:rPr>
+        <w:t>ém foi executado dentro de um shell do container.</w:t>
+      </w:r>
+    </w:p>
+    <w:p>
+      <w:pPr>
+        <w:pStyle w:val="Heading1"/>
+        <w:rPr>
+          <w:lang w:val="pt-BR"/>
+        </w:rPr>
+      </w:pPr>
+      <w:r>
+        <w:rPr>
+          <w:lang w:val="pt-BR"/>
+        </w:rPr>
+        <w:lastRenderedPageBreak/>
+        <w:t>Empacotar e executar um app customizado com Docker</w:t>
+      </w:r>
+    </w:p>
+    <w:p>
+      <w:pPr>
+        <w:rPr>
+          <w:lang w:val="pt-BR"/>
+        </w:rPr>
+      </w:pPr>
+      <w:r>
+        <w:rPr>
+          <w:lang w:val="pt-BR"/>
+        </w:rPr>
+        <w:tab/>
+        <w:t>Este capítulo utiliza o repositório que foi comentado nos pré-requisitos.</w:t>
+      </w:r>
+    </w:p>
+    <w:p>
+      <w:pPr>
+        <w:rPr>
+          <w:lang w:val="pt-BR"/>
+        </w:rPr>
+      </w:pPr>
+      <w:r>
+        <w:rPr>
+          <w:lang w:val="pt-BR"/>
+        </w:rPr>
+        <w:tab/>
+        <w:t>Acessar a pasta do repositório:</w:t>
+      </w:r>
+    </w:p>
+    <w:p>
+      <w:pPr>
+        <w:pStyle w:val="Code"/>
+      </w:pPr>
+      <w:r>
+        <w:t>cd ~/linux_tweet_app</w:t>
+      </w:r>
+    </w:p>
+    <w:p>
+      <w:pPr>
+        <w:pStyle w:val="Code"/>
+      </w:pPr>
+      <w:r>
+        <w:t>cat Dockerfile</w:t>
+      </w:r>
+    </w:p>
+    <w:p>
+      <w:pPr>
+        <w:rPr>
+          <w:lang w:val="pt-BR"/>
+        </w:rPr>
+      </w:pPr>
+      <w:r>
+        <w:tab/>
+      </w:r>
+      <w:r>
+        <w:rPr>
+          <w:lang w:val="pt-BR"/>
+        </w:rPr>
+        <w:t>O comando imprime o conteúdo do Dockerfile.</w:t>
+      </w:r>
+    </w:p>
+    <w:p>
+      <w:pPr>
+        <w:rPr>
+          <w:lang w:val="pt-BR"/>
+        </w:rPr>
+      </w:pPr>
+      <w:r>
+        <w:rPr>
+          <w:lang w:val="pt-BR"/>
+        </w:rPr>
+        <w:tab/>
+      </w:r>
+      <w:proofErr w:type="spellStart"/>
+      <w:r>
+        <w:t>Comandos</w:t>
+      </w:r>
+      <w:proofErr w:type="spellEnd"/>
+      <w:r>
+        <w:t xml:space="preserve"> do </w:t>
+      </w:r>
+      <w:proofErr w:type="spellStart"/>
+      <w:r>
+        <w:t>Dockerfile</w:t>
+      </w:r>
+      <w:proofErr w:type="spellEnd"/>
+      <w:r>
+        <w:t xml:space="preserve">: </w:t>
+      </w:r>
+    </w:p>
+    <w:p>
+      <w:pPr>
+        <w:pStyle w:val="ListParagraph"/>
+        <w:numPr>
+          <w:ilvl w:val="0"/>
+          <w:numId w:val="37"/>
+        </w:numPr>
+        <w:rPr>
+          <w:lang w:val="pt-BR"/>
+        </w:rPr>
+      </w:pPr>
+      <w:r>
+        <w:rPr>
+          <w:lang w:val="pt-BR"/>
+        </w:rPr>
+        <w:t xml:space="preserve">FROM: indica qual </w:t>
+      </w:r>
+      <w:r>
+        <w:rPr>
+          <w:lang w:val="pt-BR"/>
+        </w:rPr>
+        <w:t>é o image base a ser utilizado</w:t>
+      </w:r>
+    </w:p>
+    <w:p>
+      <w:pPr>
+        <w:pStyle w:val="ListParagraph"/>
+        <w:numPr>
+          <w:ilvl w:val="0"/>
+          <w:numId w:val="37"/>
+        </w:numPr>
+        <w:rPr>
+          <w:lang w:val="pt-BR"/>
+        </w:rPr>
+      </w:pPr>
+      <w:r>
+        <w:rPr>
+          <w:lang w:val="pt-BR"/>
+        </w:rPr>
+        <w:t>COPY: copia os arquivos no Docker host para a image para um local conhecido</w:t>
+      </w:r>
+    </w:p>
+    <w:p>
+      <w:pPr>
+        <w:pStyle w:val="ListParagraph"/>
+        <w:numPr>
+          <w:ilvl w:val="0"/>
+          <w:numId w:val="37"/>
+        </w:numPr>
+        <w:rPr>
+          <w:lang w:val="pt-BR"/>
+        </w:rPr>
+      </w:pPr>
+      <w:r>
+        <w:rPr>
+          <w:lang w:val="pt-BR"/>
+        </w:rPr>
+        <w:t>EXPOSE: documenta quais portas a aplicação vai utilizar</w:t>
+      </w:r>
+    </w:p>
+    <w:p>
+      <w:pPr>
+        <w:pStyle w:val="ListParagraph"/>
+        <w:numPr>
+          <w:ilvl w:val="0"/>
+          <w:numId w:val="37"/>
+        </w:numPr>
+        <w:rPr>
+          <w:lang w:val="pt-BR"/>
+        </w:rPr>
+      </w:pPr>
+      <w:r>
+        <w:rPr>
+          <w:lang w:val="pt-BR"/>
+        </w:rPr>
+        <w:t>CMD: especifica qual comando executar quando o container inicializar. Pode-se especificar o comando e os argumentos de tempo de execução</w:t>
+      </w:r>
+    </w:p>
+    <w:p>
+      <w:pPr>
+        <w:ind w:left="360" w:firstLine="348"/>
+        <w:rPr>
+          <w:lang w:val="pt-BR"/>
+        </w:rPr>
+      </w:pPr>
+      <w:r>
+        <w:rPr>
+          <w:lang w:val="pt-BR"/>
+        </w:rPr>
+        <w:t xml:space="preserve">Para facilitar os comandos, será criada uma variável com o Docker ID: </w:t>
+      </w:r>
+    </w:p>
+    <w:p>
+      <w:pPr>
+        <w:pStyle w:val="Code"/>
+        <w:rPr>
+          <w:i/>
+        </w:rPr>
+      </w:pPr>
+      <w:r>
+        <w:t>export DOCKERID=</w:t>
+      </w:r>
+      <w:r>
+        <w:rPr>
+          <w:i/>
+        </w:rPr>
+        <w:t>&lt;</w:t>
+      </w:r>
+      <w:r>
+        <w:rPr>
+          <w:i/>
+        </w:rPr>
+        <w:t>docker-id</w:t>
+      </w:r>
+      <w:r>
+        <w:rPr>
+          <w:i/>
+        </w:rPr>
+        <w:t>&gt;</w:t>
+      </w:r>
+    </w:p>
+    <w:p>
+      <w:r>
+        <w:tab/>
+      </w:r>
+      <w:proofErr w:type="spellStart"/>
+      <w:r>
+        <w:t>Confirmando</w:t>
+      </w:r>
+      <w:proofErr w:type="spellEnd"/>
+      <w:r>
+        <w:t xml:space="preserve"> </w:t>
+      </w:r>
+      <w:proofErr w:type="gramStart"/>
+      <w:r>
+        <w:t>a</w:t>
+      </w:r>
+      <w:proofErr w:type="gramEnd"/>
+      <w:r>
+        <w:t xml:space="preserve"> </w:t>
+      </w:r>
+      <w:proofErr w:type="spellStart"/>
+      <w:r>
+        <w:t>atribuição</w:t>
+      </w:r>
+      <w:proofErr w:type="spellEnd"/>
+      <w:r>
+        <w:t>:</w:t>
+      </w:r>
+    </w:p>
+    <w:p>
+      <w:pPr>
+        <w:pStyle w:val="Code"/>
+      </w:pPr>
+      <w:r>
+        <w:t>echo $DOCKERID</w:t>
+      </w:r>
+    </w:p>
+    <w:p>
+      <w:r>
+        <w:tab/>
+      </w:r>
+      <w:proofErr w:type="spellStart"/>
+      <w:r>
+        <w:t>Criando</w:t>
+      </w:r>
+      <w:proofErr w:type="spellEnd"/>
+      <w:r>
+        <w:t xml:space="preserve"> novo image: </w:t>
+      </w:r>
+    </w:p>
+    <w:p>
+      <w:pPr>
+        <w:pStyle w:val="Code"/>
+        <w:rPr>
+          <w:lang w:val="en-US"/>
+        </w:rPr>
+      </w:pPr>
+      <w:proofErr w:type="spellStart"/>
+      <w:proofErr w:type="gramStart"/>
+      <w:r>
+        <w:rPr>
+          <w:lang w:val="en-US"/>
+        </w:rPr>
+        <w:t>docker</w:t>
+      </w:r>
+      <w:proofErr w:type="spellEnd"/>
+      <w:proofErr w:type="gramEnd"/>
+      <w:r>
+        <w:rPr>
+          <w:lang w:val="en-US"/>
+        </w:rPr>
+        <w:t xml:space="preserve"> image build --tag $DOCKERID/linux</w:t>
+      </w:r>
+      <w:r>
+        <w:rPr>
+          <w:lang w:val="en-US"/>
+        </w:rPr>
+        <w:t>_tweet_app:1</w:t>
+      </w:r>
+      <w:r>
+        <w:rPr>
+          <w:lang w:val="en-US"/>
+        </w:rPr>
+        <w:t>.</w:t>
+      </w:r>
+      <w:r>
+        <w:rPr>
+          <w:lang w:val="en-US"/>
+        </w:rPr>
+        <w:t>0 .</w:t>
+      </w:r>
+    </w:p>
+    <w:p>
+      <w:r>
+        <w:tab/>
+      </w:r>
+      <w:proofErr w:type="spellStart"/>
+      <w:r>
+        <w:t>Anotações</w:t>
+      </w:r>
+      <w:proofErr w:type="spellEnd"/>
+      <w:r>
+        <w:t>:</w:t>
+      </w:r>
+    </w:p>
+    <w:p>
+      <w:pPr>
+        <w:pStyle w:val="ListParagraph"/>
+        <w:numPr>
+          <w:ilvl w:val="0"/>
+          <w:numId w:val="38"/>
+        </w:numPr>
+        <w:rPr>
+          <w:lang w:val="pt-BR"/>
+        </w:rPr>
+      </w:pPr>
+      <w:r>
+        <w:rPr>
+          <w:lang w:val="pt-BR"/>
+        </w:rPr>
+        <w:t xml:space="preserve"> Tag: dá um nome </w:t>
+      </w:r>
+      <w:r>
+        <w:rPr>
+          <w:lang w:val="pt-BR"/>
+        </w:rPr>
+        <w:t>à image. Quando um Docker ID está incluído no nome, é possível armazenar o image no Docker Hub.</w:t>
+      </w:r>
+    </w:p>
+    <w:p>
+      <w:pPr>
+        <w:pStyle w:val="ListParagraph"/>
+        <w:numPr>
+          <w:ilvl w:val="0"/>
+          <w:numId w:val="38"/>
+        </w:numPr>
+        <w:rPr>
+          <w:lang w:val="pt-BR"/>
+        </w:rPr>
+      </w:pPr>
+      <w:r>
+        <w:rPr>
+          <w:lang w:val="pt-BR"/>
+        </w:rPr>
+        <w:t>“.” : Diz ao Docker para utilizar a pasta atual como contexto de build.</w:t>
+      </w:r>
+    </w:p>
+    <w:p>
+      <w:pPr>
+        <w:ind w:left="708"/>
+        <w:rPr>
+          <w:lang w:val="pt-BR"/>
+        </w:rPr>
+      </w:pPr>
+      <w:r>
+        <w:rPr>
+          <w:lang w:val="pt-BR"/>
+        </w:rPr>
+        <w:t xml:space="preserve">Comando para executar o container: </w:t>
+      </w:r>
+    </w:p>
+    <w:p>
+      <w:pPr>
+        <w:pStyle w:val="Code"/>
+      </w:pPr>
+      <w:r>
+        <w:t>docker container run \</w:t>
+      </w:r>
+    </w:p>
+    <w:p>
+      <w:pPr>
+        <w:pStyle w:val="Code"/>
+      </w:pPr>
+      <w:r>
+        <w:t xml:space="preserve"> --detach \</w:t>
+      </w:r>
+    </w:p>
+    <w:p>
+      <w:pPr>
+        <w:pStyle w:val="Code"/>
+      </w:pPr>
+      <w:r>
+        <w:t xml:space="preserve"> --publish 80:80 \</w:t>
+      </w:r>
+    </w:p>
+    <w:p>
+      <w:pPr>
+        <w:pStyle w:val="Code"/>
+        <w:rPr>
+          <w:lang w:val="en-US"/>
+        </w:rPr>
+      </w:pPr>
+      <w:r>
+        <w:t xml:space="preserve"> </w:t>
+      </w:r>
+      <w:r>
+        <w:rPr>
+          <w:lang w:val="en-US"/>
+        </w:rPr>
+        <w:t xml:space="preserve">--name </w:t>
+      </w:r>
+      <w:proofErr w:type="spellStart"/>
+      <w:r>
+        <w:rPr>
+          <w:lang w:val="en-US"/>
+        </w:rPr>
+        <w:t>linux_tweet_app</w:t>
+      </w:r>
+      <w:proofErr w:type="spellEnd"/>
+      <w:r>
+        <w:rPr>
+          <w:lang w:val="en-US"/>
+        </w:rPr>
+        <w:t xml:space="preserve"> \</w:t>
+      </w:r>
+    </w:p>
+    <w:p>
+      <w:pPr>
+        <w:pStyle w:val="Code"/>
+        <w:rPr>
+          <w:lang w:val="en-US"/>
+        </w:rPr>
+      </w:pPr>
+      <w:r>
+        <w:rPr>
+          <w:lang w:val="en-US"/>
+        </w:rPr>
+        <w:t xml:space="preserve"> $DOCKERID/linux_tweet_app:1.0</w:t>
+      </w:r>
+    </w:p>
+    <w:p>
+      <w:pPr>
+        <w:rPr>
+          <w:lang w:val="pt-BR"/>
+        </w:rPr>
+      </w:pPr>
+      <w:r>
+        <w:tab/>
+      </w:r>
+      <w:r>
+        <w:rPr>
+          <w:lang w:val="pt-BR"/>
+        </w:rPr>
+        <w:t xml:space="preserve">Por utilizar o NGINX web server, </w:t>
+      </w:r>
+      <w:r>
+        <w:rPr>
+          <w:lang w:val="pt-BR"/>
+        </w:rPr>
+        <w:t>será utilizado o flag “publish” para publicar a porta 80 DENTRO do container na porta 80 DO HOST. Isto vai permitir que o tráfego da porta 80 do host seja direcionada para a porta 80 dentro do container.</w:t>
+      </w:r>
+    </w:p>
+    <w:p>
+      <w:pPr>
+        <w:rPr>
+          <w:lang w:val="pt-BR"/>
+        </w:rPr>
+      </w:pPr>
+      <w:r>
+        <w:rPr>
+          <w:lang w:val="pt-BR"/>
+        </w:rPr>
+        <w:lastRenderedPageBreak/>
+        <w:tab/>
+        <w:t xml:space="preserve">O formato para utilizar o flag publish é: </w:t>
+      </w:r>
+    </w:p>
+    <w:p>
+      <w:pPr>
+        <w:pStyle w:val="Code"/>
+        <w:rPr>
+          <w:i/>
+          <w:lang w:val="en-US"/>
+        </w:rPr>
+      </w:pPr>
+      <w:r>
+        <w:rPr>
+          <w:lang w:val="en-US"/>
+        </w:rPr>
+        <w:t xml:space="preserve">--publish </w:t>
+      </w:r>
+      <w:r>
+        <w:rPr>
+          <w:i/>
+          <w:lang w:val="en-US"/>
+        </w:rPr>
+        <w:t>&lt;host-port</w:t>
+      </w:r>
+      <w:proofErr w:type="gramStart"/>
+      <w:r>
+        <w:rPr>
+          <w:i/>
+          <w:lang w:val="en-US"/>
+        </w:rPr>
+        <w:t>&gt;</w:t>
+      </w:r>
+      <w:r>
+        <w:rPr>
+          <w:lang w:val="en-US"/>
+        </w:rPr>
+        <w:t>:</w:t>
+      </w:r>
+      <w:proofErr w:type="gramEnd"/>
+      <w:r>
+        <w:rPr>
+          <w:i/>
+          <w:lang w:val="en-US"/>
+        </w:rPr>
+        <w:t>&lt;container-port&gt;</w:t>
+      </w:r>
+    </w:p>
+    <w:p>
+      <w:pPr>
+        <w:rPr>
+          <w:lang w:val="pt-BR"/>
+        </w:rPr>
+      </w:pPr>
+      <w:r>
+        <w:tab/>
+      </w:r>
+      <w:r>
+        <w:rPr>
+          <w:lang w:val="pt-BR"/>
+        </w:rPr>
+        <w:t>É possível mapear portas diferentes. Necess</w:t>
+      </w:r>
+      <w:r>
+        <w:rPr>
+          <w:lang w:val="pt-BR"/>
+        </w:rPr>
+        <w:t>ário quando dois containers utilizam a mesma porta para comunicação, sendo que a exposição de uma porta do host pode ser feita apenas uma vez.</w:t>
+      </w:r>
+    </w:p>
+    <w:p>
+      <w:pPr>
+        <w:rPr>
+          <w:lang w:val="pt-BR"/>
+        </w:rPr>
+      </w:pPr>
+      <w:r>
+        <w:rPr>
+          <w:lang w:val="pt-BR"/>
+        </w:rPr>
+        <w:tab/>
+        <w:t xml:space="preserve">Após executar o comando de execução, visitar o site que mostra a aplicação rodando. O link é similar ao: </w:t>
+      </w:r>
+      <w:r>
+        <w:rPr>
+          <w:lang w:val="pt-BR"/>
+        </w:rPr>
+        <w:fldChar w:fldCharType="begin"/>
+      </w:r>
+      <w:r>
+        <w:rPr>
+          <w:lang w:val="pt-BR"/>
+        </w:rPr>
+        <w:instrText xml:space="preserve"> HYPERLINK "</w:instrText>
+      </w:r>
+      <w:r>
+        <w:rPr>
+          <w:lang w:val="pt-BR"/>
+        </w:rPr>
+        <w:instrText>http://ip172-18-0-10-bec1500gn5rg00f00l5g-80.direct.labs.play-with-docker.com/</w:instrText>
+      </w:r>
+      <w:r>
+        <w:rPr>
+          <w:lang w:val="pt-BR"/>
+        </w:rPr>
+        <w:instrText xml:space="preserve">" </w:instrText>
+      </w:r>
+      <w:r>
+        <w:rPr>
+          <w:lang w:val="pt-BR"/>
+        </w:rPr>
+        <w:fldChar w:fldCharType="separate"/>
+      </w:r>
+      <w:r>
+        <w:rPr>
+          <w:rStyle w:val="Hyperlink"/>
+          <w:lang w:val="pt-BR"/>
+        </w:rPr>
+        <w:t>http://ip172-18-0-10-bec1500gn5rg00f00l5g-80.direct.labs.play-with-docker.com/</w:t>
+      </w:r>
+      <w:r>
+        <w:rPr>
+          <w:lang w:val="pt-BR"/>
+        </w:rPr>
+        <w:fldChar w:fldCharType="end"/>
+      </w:r>
+    </w:p>
+    <w:p>
+      <w:pPr>
+        <w:rPr>
+          <w:lang w:val="pt-BR"/>
+        </w:rPr>
+      </w:pPr>
+      <w:r>
+        <w:rPr>
+          <w:lang w:val="pt-BR"/>
+        </w:rPr>
+        <w:tab/>
+        <w:t>Comando para remover (não utilizar):</w:t>
+      </w:r>
+    </w:p>
+    <w:p>
+      <w:pPr>
+        <w:pStyle w:val="Code"/>
+        <w:rPr>
+          <w:lang w:val="en-US"/>
+        </w:rPr>
+      </w:pPr>
+      <w:proofErr w:type="spellStart"/>
+      <w:proofErr w:type="gramStart"/>
+      <w:r>
+        <w:rPr>
+          <w:lang w:val="en-US"/>
+        </w:rPr>
+        <w:t>docker</w:t>
+      </w:r>
+      <w:proofErr w:type="spellEnd"/>
+      <w:proofErr w:type="gramEnd"/>
+      <w:r>
+        <w:rPr>
+          <w:lang w:val="en-US"/>
+        </w:rPr>
+        <w:t xml:space="preserve"> container </w:t>
+      </w:r>
+      <w:proofErr w:type="spellStart"/>
+      <w:r>
+        <w:rPr>
+          <w:lang w:val="en-US"/>
+        </w:rPr>
+        <w:t>rm</w:t>
+      </w:r>
+      <w:proofErr w:type="spellEnd"/>
+      <w:r>
+        <w:rPr>
+          <w:lang w:val="en-US"/>
+        </w:rPr>
+        <w:t xml:space="preserve"> --force </w:t>
+      </w:r>
+      <w:proofErr w:type="spellStart"/>
+      <w:r>
+        <w:rPr>
+          <w:lang w:val="en-US"/>
+        </w:rPr>
+        <w:t>linux_tweet_app</w:t>
+      </w:r>
+      <w:proofErr w:type="spellEnd"/>
+    </w:p>
+    <w:p>
+      <w:pPr>
+        <w:rPr>
+          <w:lang w:val="pt-BR"/>
+        </w:rPr>
+      </w:pPr>
+      <w:r>
+        <w:tab/>
+      </w:r>
+      <w:r>
+        <w:rPr>
+          <w:lang w:val="pt-BR"/>
+        </w:rPr>
+        <w:t>Este comando remove o container sem deslig</w:t>
+      </w:r>
+      <w:r>
+        <w:rPr>
+          <w:lang w:val="pt-BR"/>
+        </w:rPr>
+        <w:t>á-lo. Ele acaba desligando o container e remove permanentemente do Docker host.</w:t>
+      </w:r>
+    </w:p>
+    <w:p>
+      <w:pPr>
+        <w:rPr>
+          <w:lang w:val="pt-BR"/>
+        </w:rPr>
+      </w:pPr>
+      <w:r>
+        <w:rPr>
+          <w:lang w:val="pt-BR"/>
+        </w:rPr>
+        <w:tab/>
+        <w:t xml:space="preserve">Num ambiente de produção utilizar: </w:t>
+      </w:r>
+    </w:p>
+    <w:p>
+      <w:pPr>
+        <w:pStyle w:val="ListParagraph"/>
+        <w:numPr>
+          <w:ilvl w:val="0"/>
+          <w:numId w:val="39"/>
+        </w:numPr>
+        <w:rPr>
+          <w:lang w:val="pt-BR"/>
+        </w:rPr>
+      </w:pPr>
+      <w:r>
+        <w:rPr>
+          <w:lang w:val="pt-BR"/>
+        </w:rPr>
+        <w:t>Parar o container</w:t>
+      </w:r>
+    </w:p>
+    <w:p>
+      <w:pPr>
+        <w:pStyle w:val="Code"/>
+      </w:pPr>
+      <w:r>
+        <w:t>docker container stop ...</w:t>
+      </w:r>
+    </w:p>
+    <w:p>
+      <w:pPr>
+        <w:pStyle w:val="ListParagraph"/>
+        <w:numPr>
+          <w:ilvl w:val="0"/>
+          <w:numId w:val="39"/>
+        </w:numPr>
+      </w:pPr>
+      <w:r>
+        <w:t xml:space="preserve">Remover </w:t>
+      </w:r>
+      <w:proofErr w:type="spellStart"/>
+      <w:r>
+        <w:t>permanentemente</w:t>
+      </w:r>
+      <w:proofErr w:type="spellEnd"/>
+      <w:r>
+        <w:t xml:space="preserve"> </w:t>
+      </w:r>
+      <w:r>
+        <w:t>o container</w:t>
+      </w:r>
+    </w:p>
+    <w:p>
+      <w:pPr>
+        <w:pStyle w:val="Code"/>
+      </w:pPr>
+      <w:r>
+        <w:t>docker container rm ...</w:t>
+      </w:r>
+    </w:p>
+    <w:p>
+      <w:pPr>
+        <w:pStyle w:val="Heading1"/>
+        <w:rPr>
+          <w:lang w:val="pt-BR"/>
+        </w:rPr>
+      </w:pPr>
+      <w:r>
+        <w:rPr>
+          <w:lang w:val="pt-BR"/>
+        </w:rPr>
+        <w:t>Modificar uma página executando</w:t>
+      </w:r>
+    </w:p>
+    <w:p>
+      <w:pPr>
+        <w:rPr>
+          <w:lang w:val="pt-BR"/>
+        </w:rPr>
+      </w:pPr>
+      <w:r>
+        <w:rPr>
+          <w:lang w:val="pt-BR"/>
+        </w:rPr>
+        <w:t>Task 3: Modify a running website</w:t>
+      </w:r>
+    </w:p>
+    <w:p>
+      <w:pPr>
+        <w:rPr>
+          <w:lang w:val="pt-BR"/>
+        </w:rPr>
+      </w:pPr>
+      <w:r>
+        <w:rPr>
+          <w:lang w:val="pt-BR"/>
+        </w:rPr>
+        <w:t>.....</w:t>
+      </w:r>
+      <w:bookmarkStart w:id="2" w:name="_GoBack"/>
+      <w:bookmarkEnd w:id="2"/>
     </w:p>
     <w:sectPr>
-      <w:footerReference w:type="default" r:id="rId12"/>
+      <w:footerReference w:type="default" r:id="rId13"/>
       <w:pgSz w:w="12240" w:h="15840"/>
       <w:pgMar w:top="1440" w:right="1440" w:bottom="1440" w:left="1440" w:header="720" w:footer="720" w:gutter="0"/>
       <w:cols w:space="720"/>
@@ -1214,12 +2400,50 @@
       <w:proofErr w:type="spellEnd"/>
     </w:p>
   </w:comment>
+  <w:comment w:id="1" w:author="Akemi Kitagami, Elise" w:date="2018-09-11T15:02:00Z" w:initials="AKE">
+    <w:p>
+      <w:pPr>
+        <w:pStyle w:val="CommentText"/>
+      </w:pPr>
+      <w:r>
+        <w:rPr>
+          <w:rStyle w:val="CommentReference"/>
+        </w:rPr>
+        <w:annotationRef/>
+      </w:r>
+      <w:proofErr w:type="spellStart"/>
+      <w:r>
+        <w:t>Verificar</w:t>
+      </w:r>
+      <w:proofErr w:type="spellEnd"/>
+      <w:r>
+        <w:t xml:space="preserve"> </w:t>
+      </w:r>
+      <w:proofErr w:type="spellStart"/>
+      <w:r>
+        <w:t>como</w:t>
+      </w:r>
+      <w:proofErr w:type="spellEnd"/>
+      <w:r>
+        <w:t xml:space="preserve"> </w:t>
+      </w:r>
+      <w:proofErr w:type="spellStart"/>
+      <w:r>
+        <w:t>publicar</w:t>
+      </w:r>
+      <w:proofErr w:type="spellEnd"/>
+      <w:r>
+        <w:t xml:space="preserve"> porta</w:t>
+      </w:r>
+    </w:p>
+  </w:comment>
 </w:comments>
 </file>
 
 <file path=word/commentsExtended.xml><?xml version="1.0" encoding="utf-8"?>
 <w15:commentsEx xmlns:wpc="http://schemas.microsoft.com/office/word/2010/wordprocessingCanvas" xmlns:cx="http://schemas.microsoft.com/office/drawing/2014/chartex" xmlns:cx1="http://schemas.microsoft.com/office/drawing/2015/9/8/chartex" xmlns:mc="http://schemas.openxmlformats.org/markup-compatibility/2006" xmlns:o="urn:schemas-microsoft-com:office:office" xmlns:r="http://schemas.openxmlformats.org/officeDocument/2006/relationships" xmlns:m="http://schemas.openxmlformats.org/officeDocument/2006/math" xmlns:v="urn:schemas-microsoft-com:vml" xmlns:wp14="http://schemas.microsoft.com/office/word/2010/wordprocessingDrawing" xmlns:wp="http://schemas.openxmlformats.org/drawingml/2006/wordprocessingDrawing" xmlns:w10="urn:schemas-microsoft-com:office:word" xmlns:w="http://schemas.openxmlformats.org/wordprocessingml/2006/main" xmlns:w14="http://schemas.microsoft.com/office/word/2010/wordml" xmlns:w15="http://schemas.microsoft.com/office/word/2012/wordml" xmlns:w16se="http://schemas.microsoft.com/office/word/2015/wordml/symex" xmlns:wpg="http://schemas.microsoft.com/office/word/2010/wordprocessingGroup" xmlns:wpi="http://schemas.microsoft.com/office/word/2010/wordprocessingInk" xmlns:wne="http://schemas.microsoft.com/office/word/2006/wordml" xmlns:wps="http://schemas.microsoft.com/office/word/2010/wordprocessingShape" mc:Ignorable="w14 w15 w16se wp14">
   <w15:commentEx w15:paraId="7BB03EB5" w15:done="0"/>
+  <w15:commentEx w15:paraId="19218DC5" w15:done="0"/>
 </w15:commentsEx>
 </file>
 
@@ -1281,7 +2505,7 @@
           <w:rPr>
             <w:noProof/>
           </w:rPr>
-          <w:t>3</w:t>
+          <w:t>5</w:t>
         </w:r>
         <w:r>
           <w:rPr>
@@ -2026,6 +3250,119 @@
     </w:lvl>
   </w:abstractNum>
   <w:abstractNum w:abstractNumId="16" w15:restartNumberingAfterBreak="0">
+    <w:nsid w:val="18F805F7"/>
+    <w:multiLevelType w:val="hybridMultilevel"/>
+    <w:tmpl w:val="EE6EB9AC"/>
+    <w:lvl w:ilvl="0" w:tplc="04160001">
+      <w:start w:val="1"/>
+      <w:numFmt w:val="bullet"/>
+      <w:lvlText w:val=""/>
+      <w:lvlJc w:val="left"/>
+      <w:pPr>
+        <w:ind w:left="720" w:hanging="360"/>
+      </w:pPr>
+      <w:rPr>
+        <w:rFonts w:ascii="Symbol" w:hAnsi="Symbol" w:hint="default"/>
+      </w:rPr>
+    </w:lvl>
+    <w:lvl w:ilvl="1" w:tplc="04160003" w:tentative="1">
+      <w:start w:val="1"/>
+      <w:numFmt w:val="bullet"/>
+      <w:lvlText w:val="o"/>
+      <w:lvlJc w:val="left"/>
+      <w:pPr>
+        <w:ind w:left="1440" w:hanging="360"/>
+      </w:pPr>
+      <w:rPr>
+        <w:rFonts w:ascii="Courier New" w:hAnsi="Courier New" w:cs="Courier New" w:hint="default"/>
+      </w:rPr>
+    </w:lvl>
+    <w:lvl w:ilvl="2" w:tplc="04160005" w:tentative="1">
+      <w:start w:val="1"/>
+      <w:numFmt w:val="bullet"/>
+      <w:lvlText w:val=""/>
+      <w:lvlJc w:val="left"/>
+      <w:pPr>
+        <w:ind w:left="2160" w:hanging="360"/>
+      </w:pPr>
+      <w:rPr>
+        <w:rFonts w:ascii="Wingdings" w:hAnsi="Wingdings" w:hint="default"/>
+      </w:rPr>
+    </w:lvl>
+    <w:lvl w:ilvl="3" w:tplc="04160001" w:tentative="1">
+      <w:start w:val="1"/>
+      <w:numFmt w:val="bullet"/>
+      <w:lvlText w:val=""/>
+      <w:lvlJc w:val="left"/>
+      <w:pPr>
+        <w:ind w:left="2880" w:hanging="360"/>
+      </w:pPr>
+      <w:rPr>
+        <w:rFonts w:ascii="Symbol" w:hAnsi="Symbol" w:hint="default"/>
+      </w:rPr>
+    </w:lvl>
+    <w:lvl w:ilvl="4" w:tplc="04160003" w:tentative="1">
+      <w:start w:val="1"/>
+      <w:numFmt w:val="bullet"/>
+      <w:lvlText w:val="o"/>
+      <w:lvlJc w:val="left"/>
+      <w:pPr>
+        <w:ind w:left="3600" w:hanging="360"/>
+      </w:pPr>
+      <w:rPr>
+        <w:rFonts w:ascii="Courier New" w:hAnsi="Courier New" w:cs="Courier New" w:hint="default"/>
+      </w:rPr>
+    </w:lvl>
+    <w:lvl w:ilvl="5" w:tplc="04160005" w:tentative="1">
+      <w:start w:val="1"/>
+      <w:numFmt w:val="bullet"/>
+      <w:lvlText w:val=""/>
+      <w:lvlJc w:val="left"/>
+      <w:pPr>
+        <w:ind w:left="4320" w:hanging="360"/>
+      </w:pPr>
+      <w:rPr>
+        <w:rFonts w:ascii="Wingdings" w:hAnsi="Wingdings" w:hint="default"/>
+      </w:rPr>
+    </w:lvl>
+    <w:lvl w:ilvl="6" w:tplc="04160001" w:tentative="1">
+      <w:start w:val="1"/>
+      <w:numFmt w:val="bullet"/>
+      <w:lvlText w:val=""/>
+      <w:lvlJc w:val="left"/>
+      <w:pPr>
+        <w:ind w:left="5040" w:hanging="360"/>
+      </w:pPr>
+      <w:rPr>
+        <w:rFonts w:ascii="Symbol" w:hAnsi="Symbol" w:hint="default"/>
+      </w:rPr>
+    </w:lvl>
+    <w:lvl w:ilvl="7" w:tplc="04160003" w:tentative="1">
+      <w:start w:val="1"/>
+      <w:numFmt w:val="bullet"/>
+      <w:lvlText w:val="o"/>
+      <w:lvlJc w:val="left"/>
+      <w:pPr>
+        <w:ind w:left="5760" w:hanging="360"/>
+      </w:pPr>
+      <w:rPr>
+        <w:rFonts w:ascii="Courier New" w:hAnsi="Courier New" w:cs="Courier New" w:hint="default"/>
+      </w:rPr>
+    </w:lvl>
+    <w:lvl w:ilvl="8" w:tplc="04160005" w:tentative="1">
+      <w:start w:val="1"/>
+      <w:numFmt w:val="bullet"/>
+      <w:lvlText w:val=""/>
+      <w:lvlJc w:val="left"/>
+      <w:pPr>
+        <w:ind w:left="6480" w:hanging="360"/>
+      </w:pPr>
+      <w:rPr>
+        <w:rFonts w:ascii="Wingdings" w:hAnsi="Wingdings" w:hint="default"/>
+      </w:rPr>
+    </w:lvl>
+  </w:abstractNum>
+  <w:abstractNum w:abstractNumId="17" w15:restartNumberingAfterBreak="0">
     <w:nsid w:val="23DA197A"/>
     <w:multiLevelType w:val="hybridMultilevel"/>
     <w:tmpl w:val="5C5CC96E"/>
@@ -2138,7 +3475,7 @@
       </w:rPr>
     </w:lvl>
   </w:abstractNum>
-  <w:abstractNum w:abstractNumId="17" w15:restartNumberingAfterBreak="0">
+  <w:abstractNum w:abstractNumId="18" w15:restartNumberingAfterBreak="0">
     <w:nsid w:val="2EE374AE"/>
     <w:multiLevelType w:val="hybridMultilevel"/>
     <w:tmpl w:val="25D49942"/>
@@ -2251,10 +3588,10 @@
       </w:rPr>
     </w:lvl>
   </w:abstractNum>
-  <w:abstractNum w:abstractNumId="18" w15:restartNumberingAfterBreak="0">
+  <w:abstractNum w:abstractNumId="19" w15:restartNumberingAfterBreak="0">
     <w:nsid w:val="34D03B6B"/>
     <w:multiLevelType w:val="hybridMultilevel"/>
-    <w:tmpl w:val="99F84086"/>
+    <w:tmpl w:val="6C4C2D3E"/>
     <w:lvl w:ilvl="0" w:tplc="04160001">
       <w:start w:val="1"/>
       <w:numFmt w:val="bullet"/>
@@ -2364,7 +3701,7 @@
       </w:rPr>
     </w:lvl>
   </w:abstractNum>
-  <w:abstractNum w:abstractNumId="19" w15:restartNumberingAfterBreak="0">
+  <w:abstractNum w:abstractNumId="20" w15:restartNumberingAfterBreak="0">
     <w:nsid w:val="3F9A3F7E"/>
     <w:multiLevelType w:val="multilevel"/>
     <w:tmpl w:val="04090023"/>
@@ -2451,7 +3788,7 @@
       </w:pPr>
     </w:lvl>
   </w:abstractNum>
-  <w:abstractNum w:abstractNumId="20" w15:restartNumberingAfterBreak="0">
+  <w:abstractNum w:abstractNumId="21" w15:restartNumberingAfterBreak="0">
     <w:nsid w:val="4986523D"/>
     <w:multiLevelType w:val="multilevel"/>
     <w:tmpl w:val="0409001D"/>
@@ -2537,7 +3874,120 @@
       </w:pPr>
     </w:lvl>
   </w:abstractNum>
-  <w:abstractNum w:abstractNumId="21" w15:restartNumberingAfterBreak="0">
+  <w:abstractNum w:abstractNumId="22" w15:restartNumberingAfterBreak="0">
+    <w:nsid w:val="4A3171A5"/>
+    <w:multiLevelType w:val="hybridMultilevel"/>
+    <w:tmpl w:val="46B04FB0"/>
+    <w:lvl w:ilvl="0" w:tplc="04160001">
+      <w:start w:val="1"/>
+      <w:numFmt w:val="bullet"/>
+      <w:lvlText w:val=""/>
+      <w:lvlJc w:val="left"/>
+      <w:pPr>
+        <w:ind w:left="720" w:hanging="360"/>
+      </w:pPr>
+      <w:rPr>
+        <w:rFonts w:ascii="Symbol" w:hAnsi="Symbol" w:hint="default"/>
+      </w:rPr>
+    </w:lvl>
+    <w:lvl w:ilvl="1" w:tplc="04160003" w:tentative="1">
+      <w:start w:val="1"/>
+      <w:numFmt w:val="bullet"/>
+      <w:lvlText w:val="o"/>
+      <w:lvlJc w:val="left"/>
+      <w:pPr>
+        <w:ind w:left="1440" w:hanging="360"/>
+      </w:pPr>
+      <w:rPr>
+        <w:rFonts w:ascii="Courier New" w:hAnsi="Courier New" w:cs="Courier New" w:hint="default"/>
+      </w:rPr>
+    </w:lvl>
+    <w:lvl w:ilvl="2" w:tplc="04160005" w:tentative="1">
+      <w:start w:val="1"/>
+      <w:numFmt w:val="bullet"/>
+      <w:lvlText w:val=""/>
+      <w:lvlJc w:val="left"/>
+      <w:pPr>
+        <w:ind w:left="2160" w:hanging="360"/>
+      </w:pPr>
+      <w:rPr>
+        <w:rFonts w:ascii="Wingdings" w:hAnsi="Wingdings" w:hint="default"/>
+      </w:rPr>
+    </w:lvl>
+    <w:lvl w:ilvl="3" w:tplc="04160001" w:tentative="1">
+      <w:start w:val="1"/>
+      <w:numFmt w:val="bullet"/>
+      <w:lvlText w:val=""/>
+      <w:lvlJc w:val="left"/>
+      <w:pPr>
+        <w:ind w:left="2880" w:hanging="360"/>
+      </w:pPr>
+      <w:rPr>
+        <w:rFonts w:ascii="Symbol" w:hAnsi="Symbol" w:hint="default"/>
+      </w:rPr>
+    </w:lvl>
+    <w:lvl w:ilvl="4" w:tplc="04160003" w:tentative="1">
+      <w:start w:val="1"/>
+      <w:numFmt w:val="bullet"/>
+      <w:lvlText w:val="o"/>
+      <w:lvlJc w:val="left"/>
+      <w:pPr>
+        <w:ind w:left="3600" w:hanging="360"/>
+      </w:pPr>
+      <w:rPr>
+        <w:rFonts w:ascii="Courier New" w:hAnsi="Courier New" w:cs="Courier New" w:hint="default"/>
+      </w:rPr>
+    </w:lvl>
+    <w:lvl w:ilvl="5" w:tplc="04160005" w:tentative="1">
+      <w:start w:val="1"/>
+      <w:numFmt w:val="bullet"/>
+      <w:lvlText w:val=""/>
+      <w:lvlJc w:val="left"/>
+      <w:pPr>
+        <w:ind w:left="4320" w:hanging="360"/>
+      </w:pPr>
+      <w:rPr>
+        <w:rFonts w:ascii="Wingdings" w:hAnsi="Wingdings" w:hint="default"/>
+      </w:rPr>
+    </w:lvl>
+    <w:lvl w:ilvl="6" w:tplc="04160001" w:tentative="1">
+      <w:start w:val="1"/>
+      <w:numFmt w:val="bullet"/>
+      <w:lvlText w:val=""/>
+      <w:lvlJc w:val="left"/>
+      <w:pPr>
+        <w:ind w:left="5040" w:hanging="360"/>
+      </w:pPr>
+      <w:rPr>
+        <w:rFonts w:ascii="Symbol" w:hAnsi="Symbol" w:hint="default"/>
+      </w:rPr>
+    </w:lvl>
+    <w:lvl w:ilvl="7" w:tplc="04160003" w:tentative="1">
+      <w:start w:val="1"/>
+      <w:numFmt w:val="bullet"/>
+      <w:lvlText w:val="o"/>
+      <w:lvlJc w:val="left"/>
+      <w:pPr>
+        <w:ind w:left="5760" w:hanging="360"/>
+      </w:pPr>
+      <w:rPr>
+        <w:rFonts w:ascii="Courier New" w:hAnsi="Courier New" w:cs="Courier New" w:hint="default"/>
+      </w:rPr>
+    </w:lvl>
+    <w:lvl w:ilvl="8" w:tplc="04160005" w:tentative="1">
+      <w:start w:val="1"/>
+      <w:numFmt w:val="bullet"/>
+      <w:lvlText w:val=""/>
+      <w:lvlJc w:val="left"/>
+      <w:pPr>
+        <w:ind w:left="6480" w:hanging="360"/>
+      </w:pPr>
+      <w:rPr>
+        <w:rFonts w:ascii="Wingdings" w:hAnsi="Wingdings" w:hint="default"/>
+      </w:rPr>
+    </w:lvl>
+  </w:abstractNum>
+  <w:abstractNum w:abstractNumId="23" w15:restartNumberingAfterBreak="0">
     <w:nsid w:val="4F907FEF"/>
     <w:multiLevelType w:val="hybridMultilevel"/>
     <w:tmpl w:val="6DB0913C"/>
@@ -2650,7 +4100,7 @@
       </w:rPr>
     </w:lvl>
   </w:abstractNum>
-  <w:abstractNum w:abstractNumId="22" w15:restartNumberingAfterBreak="0">
+  <w:abstractNum w:abstractNumId="24" w15:restartNumberingAfterBreak="0">
     <w:nsid w:val="5A081E1E"/>
     <w:multiLevelType w:val="hybridMultilevel"/>
     <w:tmpl w:val="524C91B0"/>
@@ -2763,7 +4213,7 @@
       </w:rPr>
     </w:lvl>
   </w:abstractNum>
-  <w:abstractNum w:abstractNumId="23" w15:restartNumberingAfterBreak="0">
+  <w:abstractNum w:abstractNumId="25" w15:restartNumberingAfterBreak="0">
     <w:nsid w:val="642E0848"/>
     <w:multiLevelType w:val="hybridMultilevel"/>
     <w:tmpl w:val="9FD68642"/>
@@ -2876,7 +4326,7 @@
       </w:rPr>
     </w:lvl>
   </w:abstractNum>
-  <w:abstractNum w:abstractNumId="24" w15:restartNumberingAfterBreak="0">
+  <w:abstractNum w:abstractNumId="26" w15:restartNumberingAfterBreak="0">
     <w:nsid w:val="6F7F26CE"/>
     <w:multiLevelType w:val="hybridMultilevel"/>
     <w:tmpl w:val="EA4E4588"/>
@@ -2989,7 +4439,7 @@
       </w:rPr>
     </w:lvl>
   </w:abstractNum>
-  <w:abstractNum w:abstractNumId="25" w15:restartNumberingAfterBreak="0">
+  <w:abstractNum w:abstractNumId="27" w15:restartNumberingAfterBreak="0">
     <w:nsid w:val="70083333"/>
     <w:multiLevelType w:val="hybridMultilevel"/>
     <w:tmpl w:val="14C89EF6"/>
@@ -3169,7 +4619,7 @@
     <w:abstractNumId w:val="10"/>
   </w:num>
   <w:num w:numId="14">
-    <w:abstractNumId w:val="20"/>
+    <w:abstractNumId w:val="21"/>
   </w:num>
   <w:num w:numId="15">
     <w:abstractNumId w:val="11"/>
@@ -3214,31 +4664,37 @@
     <w:abstractNumId w:val="15"/>
   </w:num>
   <w:num w:numId="29">
+    <w:abstractNumId w:val="20"/>
+  </w:num>
+  <w:num w:numId="30">
+    <w:abstractNumId w:val="25"/>
+  </w:num>
+  <w:num w:numId="31">
+    <w:abstractNumId w:val="17"/>
+  </w:num>
+  <w:num w:numId="32">
+    <w:abstractNumId w:val="18"/>
+  </w:num>
+  <w:num w:numId="33">
+    <w:abstractNumId w:val="23"/>
+  </w:num>
+  <w:num w:numId="34">
+    <w:abstractNumId w:val="26"/>
+  </w:num>
+  <w:num w:numId="35">
+    <w:abstractNumId w:val="24"/>
+  </w:num>
+  <w:num w:numId="36">
+    <w:abstractNumId w:val="27"/>
+  </w:num>
+  <w:num w:numId="37">
     <w:abstractNumId w:val="19"/>
   </w:num>
-  <w:num w:numId="30">
-    <w:abstractNumId w:val="23"/>
-  </w:num>
-  <w:num w:numId="31">
-    <w:abstractNumId w:val="16"/>
-  </w:num>
-  <w:num w:numId="32">
-    <w:abstractNumId w:val="17"/>
-  </w:num>
-  <w:num w:numId="33">
-    <w:abstractNumId w:val="21"/>
-  </w:num>
-  <w:num w:numId="34">
-    <w:abstractNumId w:val="24"/>
-  </w:num>
-  <w:num w:numId="35">
+  <w:num w:numId="38">
     <w:abstractNumId w:val="22"/>
   </w:num>
-  <w:num w:numId="36">
-    <w:abstractNumId w:val="25"/>
-  </w:num>
-  <w:num w:numId="37">
-    <w:abstractNumId w:val="18"/>
+  <w:num w:numId="39">
+    <w:abstractNumId w:val="16"/>
   </w:num>
 </w:numbering>
 </file>
@@ -3644,7 +5100,10 @@
   <w:style w:type="paragraph" w:default="1" w:styleId="Normal">
     <w:name w:val="Normal"/>
     <w:qFormat/>
-    <w:rsid w:val="00FD262C"/>
+    <w:rsid w:val="00DD22D6"/>
+    <w:pPr>
+      <w:jc w:val="both"/>
+    </w:pPr>
   </w:style>
   <w:style w:type="paragraph" w:styleId="Heading1">
     <w:name w:val="heading 1"/>

</xml_diff>